<commit_message>
printing func added to alacarte guest ordering
</commit_message>
<xml_diff>
--- a/app/static/docx/receipt_temp_inhouse.docx
+++ b/app/static/docx/receipt_temp_inhouse.docx
@@ -327,7 +327,7 @@
           <w:szCs w:val="20"/>
           <w:lang w:eastAsia="zh-CN"/>
         </w:rPr>
-        <w:t>{% for key, qty in details.items() %</w:t>
+        <w:t>{% for key, items</w:t>
       </w:r>
       <w:r>
         <w:rPr>
@@ -337,10 +337,18 @@
           <w:szCs w:val="20"/>
           <w:lang w:eastAsia="zh-CN"/>
         </w:rPr>
+        <w:t xml:space="preserve"> in details.items() %</w:t>
+      </w:r>
+      <w:r>
+        <w:rPr>
+          <w:rFonts w:eastAsiaTheme="minorEastAsia"/>
+          <w:b/>
+          <w:sz w:val="20"/>
+          <w:szCs w:val="20"/>
+          <w:lang w:eastAsia="zh-CN"/>
+        </w:rPr>
         <w:t>}</w:t>
       </w:r>
-      <w:bookmarkStart w:id="0" w:name="_GoBack"/>
-      <w:bookmarkEnd w:id="0"/>
     </w:p>
     <w:tbl>
       <w:tblPr>
@@ -358,9 +366,9 @@
         <w:tblLook w:val="04A0" w:firstRow="1" w:lastRow="0" w:firstColumn="1" w:lastColumn="0" w:noHBand="0" w:noVBand="1"/>
       </w:tblPr>
       <w:tblGrid>
-        <w:gridCol w:w="968"/>
-        <w:gridCol w:w="1218"/>
-        <w:gridCol w:w="1218"/>
+        <w:gridCol w:w="612"/>
+        <w:gridCol w:w="1541"/>
+        <w:gridCol w:w="1327"/>
       </w:tblGrid>
       <w:tr>
         <w:tc>
@@ -415,6 +423,24 @@
                 <w:lang w:eastAsia="zh-CN"/>
               </w:rPr>
             </w:pPr>
+            <w:r>
+              <w:rPr>
+                <w:b/>
+                <w:sz w:val="20"/>
+                <w:szCs w:val="20"/>
+                <w:lang w:eastAsia="zh-CN"/>
+              </w:rPr>
+              <w:t>{{items.get(‘quantity’)</w:t>
+            </w:r>
+            <w:r>
+              <w:rPr>
+                <w:b/>
+                <w:sz w:val="20"/>
+                <w:szCs w:val="20"/>
+                <w:lang w:eastAsia="zh-CN"/>
+              </w:rPr>
+              <w:t>}}</w:t>
+            </w:r>
           </w:p>
         </w:tc>
         <w:tc>
@@ -428,24 +454,22 @@
                 <w:tab w:val="right" w:pos="3514"/>
               </w:tabs>
               <w:spacing w:line="276" w:lineRule="auto"/>
-              <w:jc w:val="center"/>
-              <w:rPr>
-                <w:rFonts w:eastAsiaTheme="minorEastAsia"/>
-                <w:b/>
-                <w:sz w:val="20"/>
-                <w:szCs w:val="20"/>
-                <w:lang w:eastAsia="zh-CN"/>
-              </w:rPr>
-            </w:pPr>
-            <w:r>
-              <w:rPr>
-                <w:rFonts w:eastAsiaTheme="minorEastAsia"/>
-                <w:b/>
-                <w:sz w:val="20"/>
-                <w:szCs w:val="20"/>
-                <w:lang w:eastAsia="zh-CN"/>
-              </w:rPr>
-              <w:t>{{qty }}</w:t>
+              <w:rPr>
+                <w:rFonts w:eastAsiaTheme="minorEastAsia"/>
+                <w:b/>
+                <w:sz w:val="20"/>
+                <w:szCs w:val="20"/>
+                <w:lang w:eastAsia="zh-CN"/>
+              </w:rPr>
+            </w:pPr>
+            <w:r>
+              <w:rPr>
+                <w:b/>
+                <w:sz w:val="20"/>
+                <w:szCs w:val="20"/>
+                <w:lang w:eastAsia="zh-CN"/>
+              </w:rPr>
+              <w:t>{{items.get(‘total’)}}</w:t>
             </w:r>
           </w:p>
         </w:tc>
@@ -888,6 +912,8 @@
             </w:pPr>
           </w:p>
         </w:tc>
+        <w:bookmarkStart w:id="0" w:name="_GoBack"/>
+        <w:bookmarkEnd w:id="0"/>
       </w:tr>
     </w:tbl>
     <w:p>

</xml_diff>

<commit_message>
zero division error fixed
</commit_message>
<xml_diff>
--- a/app/static/docx/receipt_temp_inhouse.docx
+++ b/app/static/docx/receipt_temp_inhouse.docx
@@ -7,8 +7,8 @@
         <w:jc w:val="center"/>
         <w:rPr>
           <w:rFonts w:ascii="Roboto" w:cs="Roboto" w:eastAsia="Roboto" w:hAnsi="Roboto"/>
-          <w:sz w:val="20"/>
-          <w:szCs w:val="20"/>
+          <w:sz w:val="18"/>
+          <w:szCs w:val="18"/>
         </w:rPr>
       </w:pPr>
       <w:r>
@@ -57,16 +57,16 @@
               <w:rPr>
                 <w:rFonts w:ascii="Roboto" w:cs="Roboto" w:eastAsia="Roboto" w:hAnsi="Roboto"/>
                 <w:b w:val="1"/>
-                <w:sz w:val="20"/>
-                <w:szCs w:val="20"/>
-              </w:rPr>
-            </w:pPr>
-            <w:r>
-              <w:rPr>
-                <w:rFonts w:ascii="Roboto" w:cs="Roboto" w:eastAsia="Roboto" w:hAnsi="Roboto"/>
-                <w:b w:val="1"/>
-                <w:sz w:val="20"/>
-                <w:szCs w:val="20"/>
+                <w:sz w:val="18"/>
+                <w:szCs w:val="18"/>
+              </w:rPr>
+            </w:pPr>
+            <w:r>
+              <w:rPr>
+                <w:rFonts w:ascii="Roboto" w:cs="Roboto" w:eastAsia="Roboto" w:hAnsi="Roboto"/>
+                <w:b w:val="1"/>
+                <w:sz w:val="18"/>
+                <w:szCs w:val="18"/>
                 <w:rtl w:val="0"/>
               </w:rPr>
               <w:t xml:space="preserve">{{company_name}}</w:t>
@@ -79,16 +79,16 @@
               <w:rPr>
                 <w:rFonts w:ascii="Roboto" w:cs="Roboto" w:eastAsia="Roboto" w:hAnsi="Roboto"/>
                 <w:b w:val="1"/>
-                <w:sz w:val="20"/>
-                <w:szCs w:val="20"/>
-              </w:rPr>
-            </w:pPr>
-            <w:r>
-              <w:rPr>
-                <w:rFonts w:ascii="Roboto" w:cs="Roboto" w:eastAsia="Roboto" w:hAnsi="Roboto"/>
-                <w:b w:val="1"/>
-                <w:sz w:val="20"/>
-                <w:szCs w:val="20"/>
+                <w:sz w:val="18"/>
+                <w:szCs w:val="18"/>
+              </w:rPr>
+            </w:pPr>
+            <w:r>
+              <w:rPr>
+                <w:rFonts w:ascii="Roboto" w:cs="Roboto" w:eastAsia="Roboto" w:hAnsi="Roboto"/>
+                <w:b w:val="1"/>
+                <w:sz w:val="18"/>
+                <w:szCs w:val="18"/>
                 <w:rtl w:val="0"/>
               </w:rPr>
               <w:t xml:space="preserve">{{address}}</w:t>
@@ -110,16 +110,16 @@
               <w:rPr>
                 <w:rFonts w:ascii="Roboto" w:cs="Roboto" w:eastAsia="Roboto" w:hAnsi="Roboto"/>
                 <w:b w:val="1"/>
-                <w:sz w:val="20"/>
-                <w:szCs w:val="20"/>
-              </w:rPr>
-            </w:pPr>
-            <w:r>
-              <w:rPr>
-                <w:rFonts w:ascii="Roboto" w:cs="Roboto" w:eastAsia="Roboto" w:hAnsi="Roboto"/>
-                <w:b w:val="1"/>
-                <w:sz w:val="20"/>
-                <w:szCs w:val="20"/>
+                <w:sz w:val="18"/>
+                <w:szCs w:val="18"/>
+              </w:rPr>
+            </w:pPr>
+            <w:r>
+              <w:rPr>
+                <w:rFonts w:ascii="Roboto" w:cs="Roboto" w:eastAsia="Roboto" w:hAnsi="Roboto"/>
+                <w:b w:val="1"/>
+                <w:sz w:val="18"/>
+                <w:szCs w:val="18"/>
                 <w:rtl w:val="0"/>
               </w:rPr>
               <w:t xml:space="preserve">{{now}}</w:t>
@@ -141,16 +141,16 @@
               <w:rPr>
                 <w:rFonts w:ascii="Roboto" w:cs="Roboto" w:eastAsia="Roboto" w:hAnsi="Roboto"/>
                 <w:b w:val="1"/>
-                <w:sz w:val="20"/>
-                <w:szCs w:val="20"/>
-              </w:rPr>
-            </w:pPr>
-            <w:r>
-              <w:rPr>
-                <w:rFonts w:ascii="Roboto" w:cs="Roboto" w:eastAsia="Roboto" w:hAnsi="Roboto"/>
-                <w:b w:val="1"/>
-                <w:sz w:val="20"/>
-                <w:szCs w:val="20"/>
+                <w:sz w:val="18"/>
+                <w:szCs w:val="18"/>
+              </w:rPr>
+            </w:pPr>
+            <w:r>
+              <w:rPr>
+                <w:rFonts w:ascii="Roboto" w:cs="Roboto" w:eastAsia="Roboto" w:hAnsi="Roboto"/>
+                <w:b w:val="1"/>
+                <w:sz w:val="18"/>
+                <w:szCs w:val="18"/>
                 <w:rtl w:val="0"/>
               </w:rPr>
               <w:t xml:space="preserve">St.Nr. / UST-ID Nr. {{tax_id}}</w:t>
@@ -172,16 +172,16 @@
               <w:rPr>
                 <w:rFonts w:ascii="Roboto" w:cs="Roboto" w:eastAsia="Roboto" w:hAnsi="Roboto"/>
                 <w:b w:val="1"/>
-                <w:sz w:val="20"/>
-                <w:szCs w:val="20"/>
-              </w:rPr>
-            </w:pPr>
-            <w:r>
-              <w:rPr>
-                <w:rFonts w:ascii="Roboto" w:cs="Roboto" w:eastAsia="Roboto" w:hAnsi="Roboto"/>
-                <w:b w:val="1"/>
-                <w:sz w:val="20"/>
-                <w:szCs w:val="20"/>
+                <w:sz w:val="18"/>
+                <w:szCs w:val="18"/>
+              </w:rPr>
+            </w:pPr>
+            <w:r>
+              <w:rPr>
+                <w:rFonts w:ascii="Roboto" w:cs="Roboto" w:eastAsia="Roboto" w:hAnsi="Roboto"/>
+                <w:b w:val="1"/>
+                <w:sz w:val="18"/>
+                <w:szCs w:val="18"/>
                 <w:rtl w:val="0"/>
               </w:rPr>
               <w:t xml:space="preserve">Tisch_Nr.{{table_name}}</w:t>
@@ -203,16 +203,16 @@
               <w:rPr>
                 <w:rFonts w:ascii="Roboto" w:cs="Roboto" w:eastAsia="Roboto" w:hAnsi="Roboto"/>
                 <w:b w:val="1"/>
-                <w:sz w:val="20"/>
-                <w:szCs w:val="20"/>
-              </w:rPr>
-            </w:pPr>
-            <w:r>
-              <w:rPr>
-                <w:rFonts w:ascii="Roboto" w:cs="Roboto" w:eastAsia="Roboto" w:hAnsi="Roboto"/>
-                <w:b w:val="1"/>
-                <w:sz w:val="20"/>
-                <w:szCs w:val="20"/>
+                <w:sz w:val="18"/>
+                <w:szCs w:val="18"/>
+              </w:rPr>
+            </w:pPr>
+            <w:r>
+              <w:rPr>
+                <w:rFonts w:ascii="Roboto" w:cs="Roboto" w:eastAsia="Roboto" w:hAnsi="Roboto"/>
+                <w:b w:val="1"/>
+                <w:sz w:val="18"/>
+                <w:szCs w:val="18"/>
                 <w:rtl w:val="0"/>
               </w:rPr>
               <w:t xml:space="preserve">Rechnungsnummer: {{order_id}}</w:t>
@@ -231,8 +231,8 @@
         <w:rPr>
           <w:rFonts w:ascii="Roboto" w:cs="Roboto" w:eastAsia="Roboto" w:hAnsi="Roboto"/>
           <w:b w:val="1"/>
-          <w:sz w:val="20"/>
-          <w:szCs w:val="20"/>
+          <w:sz w:val="18"/>
+          <w:szCs w:val="18"/>
         </w:rPr>
       </w:pPr>
       <w:r>
@@ -248,16 +248,16 @@
         <w:rPr>
           <w:rFonts w:ascii="Roboto" w:cs="Roboto" w:eastAsia="Roboto" w:hAnsi="Roboto"/>
           <w:b w:val="1"/>
-          <w:sz w:val="20"/>
-          <w:szCs w:val="20"/>
+          <w:sz w:val="18"/>
+          <w:szCs w:val="18"/>
         </w:rPr>
       </w:pPr>
       <w:r>
         <w:rPr>
           <w:rFonts w:ascii="Roboto" w:cs="Roboto" w:eastAsia="Roboto" w:hAnsi="Roboto"/>
           <w:b w:val="1"/>
-          <w:sz w:val="20"/>
-          <w:szCs w:val="20"/>
+          <w:sz w:val="18"/>
+          <w:szCs w:val="18"/>
           <w:rtl w:val="0"/>
         </w:rPr>
         <w:t xml:space="preserve">QUITTUNG</w:t>
@@ -273,16 +273,16 @@
         <w:rPr>
           <w:rFonts w:ascii="Roboto" w:cs="Roboto" w:eastAsia="Roboto" w:hAnsi="Roboto"/>
           <w:b w:val="1"/>
-          <w:sz w:val="20"/>
-          <w:szCs w:val="20"/>
+          <w:sz w:val="18"/>
+          <w:szCs w:val="18"/>
         </w:rPr>
       </w:pPr>
       <w:r>
         <w:rPr>
           <w:rFonts w:ascii="Roboto" w:cs="Roboto" w:eastAsia="Roboto" w:hAnsi="Roboto"/>
           <w:b w:val="1"/>
-          <w:sz w:val="20"/>
-          <w:szCs w:val="20"/>
+          <w:sz w:val="18"/>
+          <w:szCs w:val="18"/>
           <w:rtl w:val="0"/>
         </w:rPr>
         <w:t xml:space="preserve">{% for key, items in details.items() %}</w:t>
@@ -298,8 +298,8 @@
         <w:rPr>
           <w:rFonts w:ascii="Roboto" w:cs="Roboto" w:eastAsia="Roboto" w:hAnsi="Roboto"/>
           <w:b w:val="1"/>
-          <w:sz w:val="20"/>
-          <w:szCs w:val="20"/>
+          <w:sz w:val="18"/>
+          <w:szCs w:val="18"/>
         </w:rPr>
       </w:pPr>
       <w:r>
@@ -354,16 +354,16 @@
               <w:rPr>
                 <w:rFonts w:ascii="Roboto" w:cs="Roboto" w:eastAsia="Roboto" w:hAnsi="Roboto"/>
                 <w:b w:val="1"/>
-                <w:sz w:val="20"/>
-                <w:szCs w:val="20"/>
-              </w:rPr>
-            </w:pPr>
-            <w:r>
-              <w:rPr>
-                <w:rFonts w:ascii="Roboto" w:cs="Roboto" w:eastAsia="Roboto" w:hAnsi="Roboto"/>
-                <w:b w:val="1"/>
-                <w:sz w:val="20"/>
-                <w:szCs w:val="20"/>
+                <w:sz w:val="18"/>
+                <w:szCs w:val="18"/>
+              </w:rPr>
+            </w:pPr>
+            <w:r>
+              <w:rPr>
+                <w:rFonts w:ascii="Roboto" w:cs="Roboto" w:eastAsia="Roboto" w:hAnsi="Roboto"/>
+                <w:b w:val="1"/>
+                <w:sz w:val="18"/>
+                <w:szCs w:val="18"/>
                 <w:rtl w:val="0"/>
               </w:rPr>
               <w:t xml:space="preserve">{{key}}</w:t>
@@ -382,8 +382,8 @@
         <w:rPr>
           <w:rFonts w:ascii="Roboto" w:cs="Roboto" w:eastAsia="Roboto" w:hAnsi="Roboto"/>
           <w:b w:val="1"/>
-          <w:sz w:val="20"/>
-          <w:szCs w:val="20"/>
+          <w:sz w:val="18"/>
+          <w:szCs w:val="18"/>
         </w:rPr>
       </w:pPr>
       <w:r>
@@ -426,16 +426,16 @@
               <w:rPr>
                 <w:rFonts w:ascii="Roboto" w:cs="Roboto" w:eastAsia="Roboto" w:hAnsi="Roboto"/>
                 <w:b w:val="1"/>
-                <w:sz w:val="20"/>
-                <w:szCs w:val="20"/>
-              </w:rPr>
-            </w:pPr>
-            <w:r>
-              <w:rPr>
-                <w:rFonts w:ascii="Roboto" w:cs="Roboto" w:eastAsia="Roboto" w:hAnsi="Roboto"/>
-                <w:b w:val="1"/>
-                <w:sz w:val="20"/>
-                <w:szCs w:val="20"/>
+                <w:sz w:val="18"/>
+                <w:szCs w:val="18"/>
+              </w:rPr>
+            </w:pPr>
+            <w:r>
+              <w:rPr>
+                <w:rFonts w:ascii="Roboto" w:cs="Roboto" w:eastAsia="Roboto" w:hAnsi="Roboto"/>
+                <w:b w:val="1"/>
+                <w:sz w:val="18"/>
+                <w:szCs w:val="18"/>
                 <w:rtl w:val="0"/>
               </w:rPr>
               <w:t xml:space="preserve">{{items.get(‘price’)}}</w:t>
@@ -454,16 +454,16 @@
               <w:rPr>
                 <w:rFonts w:ascii="Roboto" w:cs="Roboto" w:eastAsia="Roboto" w:hAnsi="Roboto"/>
                 <w:b w:val="1"/>
-                <w:sz w:val="20"/>
-                <w:szCs w:val="20"/>
-              </w:rPr>
-            </w:pPr>
-            <w:r>
-              <w:rPr>
-                <w:rFonts w:ascii="Roboto" w:cs="Roboto" w:eastAsia="Roboto" w:hAnsi="Roboto"/>
-                <w:b w:val="1"/>
-                <w:sz w:val="20"/>
-                <w:szCs w:val="20"/>
+                <w:sz w:val="18"/>
+                <w:szCs w:val="18"/>
+              </w:rPr>
+            </w:pPr>
+            <w:r>
+              <w:rPr>
+                <w:rFonts w:ascii="Roboto" w:cs="Roboto" w:eastAsia="Roboto" w:hAnsi="Roboto"/>
+                <w:b w:val="1"/>
+                <w:sz w:val="18"/>
+                <w:szCs w:val="18"/>
                 <w:rtl w:val="0"/>
               </w:rPr>
               <w:t xml:space="preserve">{{items.get(‘quantity’)}}</w:t>
@@ -479,19 +479,20 @@
                 <w:tab w:val="right" w:pos="3514"/>
               </w:tabs>
               <w:spacing w:line="276" w:lineRule="auto"/>
-              <w:rPr>
-                <w:rFonts w:ascii="Roboto" w:cs="Roboto" w:eastAsia="Roboto" w:hAnsi="Roboto"/>
-                <w:b w:val="1"/>
-                <w:sz w:val="20"/>
-                <w:szCs w:val="20"/>
-              </w:rPr>
-            </w:pPr>
-            <w:r>
-              <w:rPr>
-                <w:rFonts w:ascii="Roboto" w:cs="Roboto" w:eastAsia="Roboto" w:hAnsi="Roboto"/>
-                <w:b w:val="1"/>
-                <w:sz w:val="20"/>
-                <w:szCs w:val="20"/>
+              <w:jc w:val="right"/>
+              <w:rPr>
+                <w:rFonts w:ascii="Roboto" w:cs="Roboto" w:eastAsia="Roboto" w:hAnsi="Roboto"/>
+                <w:b w:val="1"/>
+                <w:sz w:val="18"/>
+                <w:szCs w:val="18"/>
+              </w:rPr>
+            </w:pPr>
+            <w:r>
+              <w:rPr>
+                <w:rFonts w:ascii="Roboto" w:cs="Roboto" w:eastAsia="Roboto" w:hAnsi="Roboto"/>
+                <w:b w:val="1"/>
+                <w:sz w:val="18"/>
+                <w:szCs w:val="18"/>
                 <w:rtl w:val="0"/>
               </w:rPr>
               <w:t xml:space="preserve">{{items.get(‘total’)}}</w:t>
@@ -510,16 +511,16 @@
         <w:rPr>
           <w:rFonts w:ascii="Roboto" w:cs="Roboto" w:eastAsia="Roboto" w:hAnsi="Roboto"/>
           <w:b w:val="1"/>
-          <w:sz w:val="20"/>
-          <w:szCs w:val="20"/>
+          <w:sz w:val="18"/>
+          <w:szCs w:val="18"/>
         </w:rPr>
       </w:pPr>
       <w:r>
         <w:rPr>
           <w:rFonts w:ascii="Roboto" w:cs="Roboto" w:eastAsia="Roboto" w:hAnsi="Roboto"/>
           <w:b w:val="1"/>
-          <w:sz w:val="20"/>
-          <w:szCs w:val="20"/>
+          <w:sz w:val="18"/>
+          <w:szCs w:val="18"/>
           <w:rtl w:val="0"/>
         </w:rPr>
         <w:t xml:space="preserve">{% endfor %}</w:t>
@@ -536,8 +537,8 @@
         <w:rPr>
           <w:rFonts w:ascii="Roboto" w:cs="Roboto" w:eastAsia="Roboto" w:hAnsi="Roboto"/>
           <w:b w:val="1"/>
-          <w:sz w:val="20"/>
-          <w:szCs w:val="20"/>
+          <w:sz w:val="18"/>
+          <w:szCs w:val="18"/>
         </w:rPr>
       </w:pPr>
       <w:r>
@@ -586,16 +587,16 @@
               <w:rPr>
                 <w:rFonts w:ascii="Roboto" w:cs="Roboto" w:eastAsia="Roboto" w:hAnsi="Roboto"/>
                 <w:b w:val="1"/>
-                <w:sz w:val="20"/>
-                <w:szCs w:val="20"/>
-              </w:rPr>
-            </w:pPr>
-            <w:r>
-              <w:rPr>
-                <w:rFonts w:ascii="Roboto" w:cs="Roboto" w:eastAsia="Roboto" w:hAnsi="Roboto"/>
-                <w:b w:val="1"/>
-                <w:sz w:val="20"/>
-                <w:szCs w:val="20"/>
+                <w:sz w:val="18"/>
+                <w:szCs w:val="18"/>
+              </w:rPr>
+            </w:pPr>
+            <w:r>
+              <w:rPr>
+                <w:rFonts w:ascii="Roboto" w:cs="Roboto" w:eastAsia="Roboto" w:hAnsi="Roboto"/>
+                <w:b w:val="1"/>
+                <w:sz w:val="18"/>
+                <w:szCs w:val="18"/>
                 <w:rtl w:val="0"/>
               </w:rPr>
               <w:t xml:space="preserve">TOTAL:</w:t>
@@ -611,16 +612,16 @@
               <w:rPr>
                 <w:rFonts w:ascii="Roboto" w:cs="Roboto" w:eastAsia="Roboto" w:hAnsi="Roboto"/>
                 <w:b w:val="1"/>
-                <w:sz w:val="20"/>
-                <w:szCs w:val="20"/>
-              </w:rPr>
-            </w:pPr>
-            <w:r>
-              <w:rPr>
-                <w:rFonts w:ascii="Roboto" w:cs="Roboto" w:eastAsia="Roboto" w:hAnsi="Roboto"/>
-                <w:b w:val="1"/>
-                <w:sz w:val="20"/>
-                <w:szCs w:val="20"/>
+                <w:sz w:val="18"/>
+                <w:szCs w:val="18"/>
+              </w:rPr>
+            </w:pPr>
+            <w:r>
+              <w:rPr>
+                <w:rFonts w:ascii="Roboto" w:cs="Roboto" w:eastAsia="Roboto" w:hAnsi="Roboto"/>
+                <w:b w:val="1"/>
+                <w:sz w:val="18"/>
+                <w:szCs w:val="18"/>
                 <w:rtl w:val="0"/>
               </w:rPr>
               <w:t xml:space="preserve">{{total}} EUR</w:t>
@@ -637,8 +638,8 @@
               <w:rPr>
                 <w:rFonts w:ascii="Roboto" w:cs="Roboto" w:eastAsia="Roboto" w:hAnsi="Roboto"/>
                 <w:b w:val="1"/>
-                <w:sz w:val="20"/>
-                <w:szCs w:val="20"/>
+                <w:sz w:val="18"/>
+                <w:szCs w:val="18"/>
               </w:rPr>
             </w:pPr>
             <w:r>
@@ -662,16 +663,16 @@
               <w:rPr>
                 <w:rFonts w:ascii="Roboto" w:cs="Roboto" w:eastAsia="Roboto" w:hAnsi="Roboto"/>
                 <w:b w:val="1"/>
-                <w:sz w:val="20"/>
-                <w:szCs w:val="20"/>
-              </w:rPr>
-            </w:pPr>
-            <w:r>
-              <w:rPr>
-                <w:rFonts w:ascii="Roboto" w:cs="Roboto" w:eastAsia="Roboto" w:hAnsi="Roboto"/>
-                <w:b w:val="1"/>
-                <w:sz w:val="20"/>
-                <w:szCs w:val="20"/>
+                <w:sz w:val="18"/>
+                <w:szCs w:val="18"/>
+              </w:rPr>
+            </w:pPr>
+            <w:r>
+              <w:rPr>
+                <w:rFonts w:ascii="Roboto" w:cs="Roboto" w:eastAsia="Roboto" w:hAnsi="Roboto"/>
+                <w:b w:val="1"/>
+                <w:sz w:val="18"/>
+                <w:szCs w:val="18"/>
                 <w:rtl w:val="0"/>
               </w:rPr>
               <w:t xml:space="preserve">ZAHLUNG PER:</w:t>
@@ -687,16 +688,16 @@
               <w:rPr>
                 <w:rFonts w:ascii="Roboto" w:cs="Roboto" w:eastAsia="Roboto" w:hAnsi="Roboto"/>
                 <w:b w:val="1"/>
-                <w:sz w:val="20"/>
-                <w:szCs w:val="20"/>
-              </w:rPr>
-            </w:pPr>
-            <w:r>
-              <w:rPr>
-                <w:rFonts w:ascii="Roboto" w:cs="Roboto" w:eastAsia="Roboto" w:hAnsi="Roboto"/>
-                <w:b w:val="1"/>
-                <w:sz w:val="20"/>
-                <w:szCs w:val="20"/>
+                <w:sz w:val="18"/>
+                <w:szCs w:val="18"/>
+              </w:rPr>
+            </w:pPr>
+            <w:r>
+              <w:rPr>
+                <w:rFonts w:ascii="Roboto" w:cs="Roboto" w:eastAsia="Roboto" w:hAnsi="Roboto"/>
+                <w:b w:val="1"/>
+                <w:sz w:val="18"/>
+                <w:szCs w:val="18"/>
                 <w:rtl w:val="0"/>
               </w:rPr>
               <w:t xml:space="preserve">{{pay_via}}</w:t>
@@ -715,8 +716,8 @@
         <w:rPr>
           <w:rFonts w:ascii="Roboto" w:cs="Roboto" w:eastAsia="Roboto" w:hAnsi="Roboto"/>
           <w:b w:val="1"/>
-          <w:sz w:val="20"/>
-          <w:szCs w:val="20"/>
+          <w:sz w:val="18"/>
+          <w:szCs w:val="18"/>
         </w:rPr>
       </w:pPr>
       <w:r>
@@ -778,16 +779,16 @@
               <w:rPr>
                 <w:rFonts w:ascii="Roboto" w:cs="Roboto" w:eastAsia="Roboto" w:hAnsi="Roboto"/>
                 <w:b w:val="1"/>
-                <w:sz w:val="20"/>
-                <w:szCs w:val="20"/>
-              </w:rPr>
-            </w:pPr>
-            <w:r>
-              <w:rPr>
-                <w:rFonts w:ascii="Roboto" w:cs="Roboto" w:eastAsia="Roboto" w:hAnsi="Roboto"/>
-                <w:b w:val="1"/>
-                <w:sz w:val="20"/>
-                <w:szCs w:val="20"/>
+                <w:sz w:val="18"/>
+                <w:szCs w:val="18"/>
+              </w:rPr>
+            </w:pPr>
+            <w:r>
+              <w:rPr>
+                <w:rFonts w:ascii="Roboto" w:cs="Roboto" w:eastAsia="Roboto" w:hAnsi="Roboto"/>
+                <w:b w:val="1"/>
+                <w:sz w:val="18"/>
+                <w:szCs w:val="18"/>
                 <w:rtl w:val="0"/>
               </w:rPr>
               <w:t xml:space="preserve">SATZ</w:t>
@@ -812,16 +813,16 @@
               <w:rPr>
                 <w:rFonts w:ascii="Roboto" w:cs="Roboto" w:eastAsia="Roboto" w:hAnsi="Roboto"/>
                 <w:b w:val="1"/>
-                <w:sz w:val="20"/>
-                <w:szCs w:val="20"/>
-              </w:rPr>
-            </w:pPr>
-            <w:r>
-              <w:rPr>
-                <w:rFonts w:ascii="Roboto" w:cs="Roboto" w:eastAsia="Roboto" w:hAnsi="Roboto"/>
-                <w:b w:val="1"/>
-                <w:sz w:val="20"/>
-                <w:szCs w:val="20"/>
+                <w:sz w:val="18"/>
+                <w:szCs w:val="18"/>
+              </w:rPr>
+            </w:pPr>
+            <w:r>
+              <w:rPr>
+                <w:rFonts w:ascii="Roboto" w:cs="Roboto" w:eastAsia="Roboto" w:hAnsi="Roboto"/>
+                <w:b w:val="1"/>
+                <w:sz w:val="18"/>
+                <w:szCs w:val="18"/>
                 <w:rtl w:val="0"/>
               </w:rPr>
               <w:t xml:space="preserve">19%</w:t>
@@ -858,16 +859,16 @@
               <w:rPr>
                 <w:rFonts w:ascii="Roboto" w:cs="Roboto" w:eastAsia="Roboto" w:hAnsi="Roboto"/>
                 <w:b w:val="1"/>
-                <w:sz w:val="20"/>
-                <w:szCs w:val="20"/>
-              </w:rPr>
-            </w:pPr>
-            <w:r>
-              <w:rPr>
-                <w:rFonts w:ascii="Roboto" w:cs="Roboto" w:eastAsia="Roboto" w:hAnsi="Roboto"/>
-                <w:b w:val="1"/>
-                <w:sz w:val="20"/>
-                <w:szCs w:val="20"/>
+                <w:sz w:val="18"/>
+                <w:szCs w:val="18"/>
+              </w:rPr>
+            </w:pPr>
+            <w:r>
+              <w:rPr>
+                <w:rFonts w:ascii="Roboto" w:cs="Roboto" w:eastAsia="Roboto" w:hAnsi="Roboto"/>
+                <w:b w:val="1"/>
+                <w:sz w:val="18"/>
+                <w:szCs w:val="18"/>
                 <w:rtl w:val="0"/>
               </w:rPr>
               <w:t xml:space="preserve">MWST</w:t>
@@ -892,16 +893,16 @@
               <w:rPr>
                 <w:rFonts w:ascii="Roboto" w:cs="Roboto" w:eastAsia="Roboto" w:hAnsi="Roboto"/>
                 <w:b w:val="1"/>
-                <w:sz w:val="20"/>
-                <w:szCs w:val="20"/>
-              </w:rPr>
-            </w:pPr>
-            <w:r>
-              <w:rPr>
-                <w:rFonts w:ascii="Roboto" w:cs="Roboto" w:eastAsia="Roboto" w:hAnsi="Roboto"/>
-                <w:b w:val="1"/>
-                <w:sz w:val="20"/>
-                <w:szCs w:val="20"/>
+                <w:sz w:val="18"/>
+                <w:szCs w:val="18"/>
+              </w:rPr>
+            </w:pPr>
+            <w:r>
+              <w:rPr>
+                <w:rFonts w:ascii="Roboto" w:cs="Roboto" w:eastAsia="Roboto" w:hAnsi="Roboto"/>
+                <w:b w:val="1"/>
+                <w:sz w:val="18"/>
+                <w:szCs w:val="18"/>
                 <w:rtl w:val="0"/>
               </w:rPr>
               <w:t xml:space="preserve">{{VAT}}</w:t>
@@ -938,16 +939,16 @@
               <w:rPr>
                 <w:rFonts w:ascii="Roboto" w:cs="Roboto" w:eastAsia="Roboto" w:hAnsi="Roboto"/>
                 <w:b w:val="1"/>
-                <w:sz w:val="20"/>
-                <w:szCs w:val="20"/>
-              </w:rPr>
-            </w:pPr>
-            <w:r>
-              <w:rPr>
-                <w:rFonts w:ascii="Roboto" w:cs="Roboto" w:eastAsia="Roboto" w:hAnsi="Roboto"/>
-                <w:b w:val="1"/>
-                <w:sz w:val="20"/>
-                <w:szCs w:val="20"/>
+                <w:sz w:val="18"/>
+                <w:szCs w:val="18"/>
+              </w:rPr>
+            </w:pPr>
+            <w:r>
+              <w:rPr>
+                <w:rFonts w:ascii="Roboto" w:cs="Roboto" w:eastAsia="Roboto" w:hAnsi="Roboto"/>
+                <w:b w:val="1"/>
+                <w:sz w:val="18"/>
+                <w:szCs w:val="18"/>
                 <w:rtl w:val="0"/>
               </w:rPr>
               <w:t xml:space="preserve">NETTO</w:t>
@@ -972,16 +973,16 @@
               <w:rPr>
                 <w:rFonts w:ascii="Roboto" w:cs="Roboto" w:eastAsia="Roboto" w:hAnsi="Roboto"/>
                 <w:b w:val="1"/>
-                <w:sz w:val="20"/>
-                <w:szCs w:val="20"/>
-              </w:rPr>
-            </w:pPr>
-            <w:r>
-              <w:rPr>
-                <w:rFonts w:ascii="Roboto" w:cs="Roboto" w:eastAsia="Roboto" w:hAnsi="Roboto"/>
-                <w:b w:val="1"/>
-                <w:sz w:val="20"/>
-                <w:szCs w:val="20"/>
+                <w:sz w:val="18"/>
+                <w:szCs w:val="18"/>
+              </w:rPr>
+            </w:pPr>
+            <w:r>
+              <w:rPr>
+                <w:rFonts w:ascii="Roboto" w:cs="Roboto" w:eastAsia="Roboto" w:hAnsi="Roboto"/>
+                <w:b w:val="1"/>
+                <w:sz w:val="18"/>
+                <w:szCs w:val="18"/>
                 <w:rtl w:val="0"/>
               </w:rPr>
               <w:t xml:space="preserve">{{NET}}</w:t>
@@ -1018,16 +1019,16 @@
               <w:rPr>
                 <w:rFonts w:ascii="Roboto" w:cs="Roboto" w:eastAsia="Roboto" w:hAnsi="Roboto"/>
                 <w:b w:val="1"/>
-                <w:sz w:val="20"/>
-                <w:szCs w:val="20"/>
-              </w:rPr>
-            </w:pPr>
-            <w:r>
-              <w:rPr>
-                <w:rFonts w:ascii="Roboto" w:cs="Roboto" w:eastAsia="Roboto" w:hAnsi="Roboto"/>
-                <w:b w:val="1"/>
-                <w:sz w:val="20"/>
-                <w:szCs w:val="20"/>
+                <w:sz w:val="18"/>
+                <w:szCs w:val="18"/>
+              </w:rPr>
+            </w:pPr>
+            <w:r>
+              <w:rPr>
+                <w:rFonts w:ascii="Roboto" w:cs="Roboto" w:eastAsia="Roboto" w:hAnsi="Roboto"/>
+                <w:b w:val="1"/>
+                <w:sz w:val="18"/>
+                <w:szCs w:val="18"/>
                 <w:rtl w:val="0"/>
               </w:rPr>
               <w:t xml:space="preserve">BRUTTO</w:t>
@@ -1052,16 +1053,16 @@
               <w:rPr>
                 <w:rFonts w:ascii="Roboto" w:cs="Roboto" w:eastAsia="Roboto" w:hAnsi="Roboto"/>
                 <w:b w:val="1"/>
-                <w:sz w:val="20"/>
-                <w:szCs w:val="20"/>
-              </w:rPr>
-            </w:pPr>
-            <w:r>
-              <w:rPr>
-                <w:rFonts w:ascii="Roboto" w:cs="Roboto" w:eastAsia="Roboto" w:hAnsi="Roboto"/>
-                <w:b w:val="1"/>
-                <w:sz w:val="20"/>
-                <w:szCs w:val="20"/>
+                <w:sz w:val="18"/>
+                <w:szCs w:val="18"/>
+              </w:rPr>
+            </w:pPr>
+            <w:r>
+              <w:rPr>
+                <w:rFonts w:ascii="Roboto" w:cs="Roboto" w:eastAsia="Roboto" w:hAnsi="Roboto"/>
+                <w:b w:val="1"/>
+                <w:sz w:val="18"/>
+                <w:szCs w:val="18"/>
                 <w:rtl w:val="0"/>
               </w:rPr>
               <w:t xml:space="preserve">{{end_total}}</w:t>
@@ -1080,8 +1081,8 @@
         <w:rPr>
           <w:rFonts w:ascii="Roboto" w:cs="Roboto" w:eastAsia="Roboto" w:hAnsi="Roboto"/>
           <w:b w:val="1"/>
-          <w:sz w:val="20"/>
-          <w:szCs w:val="20"/>
+          <w:sz w:val="18"/>
+          <w:szCs w:val="18"/>
         </w:rPr>
       </w:pPr>
       <w:r>
@@ -1141,16 +1142,16 @@
               <w:rPr>
                 <w:rFonts w:ascii="Roboto" w:cs="Roboto" w:eastAsia="Roboto" w:hAnsi="Roboto"/>
                 <w:b w:val="1"/>
-                <w:sz w:val="20"/>
-                <w:szCs w:val="20"/>
-              </w:rPr>
-            </w:pPr>
-            <w:r>
-              <w:rPr>
-                <w:rFonts w:ascii="Roboto" w:cs="Roboto" w:eastAsia="Roboto" w:hAnsi="Roboto"/>
-                <w:b w:val="1"/>
-                <w:sz w:val="20"/>
-                <w:szCs w:val="20"/>
+                <w:sz w:val="18"/>
+                <w:szCs w:val="18"/>
+              </w:rPr>
+            </w:pPr>
+            <w:r>
+              <w:rPr>
+                <w:rFonts w:ascii="Roboto" w:cs="Roboto" w:eastAsia="Roboto" w:hAnsi="Roboto"/>
+                <w:b w:val="1"/>
+                <w:sz w:val="18"/>
+                <w:szCs w:val="18"/>
                 <w:rtl w:val="0"/>
               </w:rPr>
               <w:t xml:space="preserve">RABATT:</w:t>
@@ -1187,16 +1188,16 @@
               <w:rPr>
                 <w:rFonts w:ascii="Roboto" w:cs="Roboto" w:eastAsia="Roboto" w:hAnsi="Roboto"/>
                 <w:b w:val="1"/>
-                <w:sz w:val="20"/>
-                <w:szCs w:val="20"/>
-              </w:rPr>
-            </w:pPr>
-            <w:r>
-              <w:rPr>
-                <w:rFonts w:ascii="Roboto" w:cs="Roboto" w:eastAsia="Roboto" w:hAnsi="Roboto"/>
-                <w:b w:val="1"/>
-                <w:sz w:val="20"/>
-                <w:szCs w:val="20"/>
+                <w:sz w:val="18"/>
+                <w:szCs w:val="18"/>
+              </w:rPr>
+            </w:pPr>
+            <w:r>
+              <w:rPr>
+                <w:rFonts w:ascii="Roboto" w:cs="Roboto" w:eastAsia="Roboto" w:hAnsi="Roboto"/>
+                <w:b w:val="1"/>
+                <w:sz w:val="18"/>
+                <w:szCs w:val="18"/>
                 <w:rtl w:val="0"/>
               </w:rPr>
               <w:t xml:space="preserve">{{discount}}EUR</w:t>
@@ -1234,16 +1235,16 @@
               <w:rPr>
                 <w:rFonts w:ascii="Roboto" w:cs="Roboto" w:eastAsia="Roboto" w:hAnsi="Roboto"/>
                 <w:b w:val="1"/>
-                <w:sz w:val="20"/>
-                <w:szCs w:val="20"/>
-              </w:rPr>
-            </w:pPr>
-            <w:r>
-              <w:rPr>
-                <w:rFonts w:ascii="Roboto" w:cs="Roboto" w:eastAsia="Roboto" w:hAnsi="Roboto"/>
-                <w:b w:val="1"/>
-                <w:sz w:val="20"/>
-                <w:szCs w:val="20"/>
+                <w:sz w:val="18"/>
+                <w:szCs w:val="18"/>
+              </w:rPr>
+            </w:pPr>
+            <w:r>
+              <w:rPr>
+                <w:rFonts w:ascii="Roboto" w:cs="Roboto" w:eastAsia="Roboto" w:hAnsi="Roboto"/>
+                <w:b w:val="1"/>
+                <w:sz w:val="18"/>
+                <w:szCs w:val="18"/>
                 <w:rtl w:val="0"/>
               </w:rPr>
               <w:t xml:space="preserve">ENDESUMME:</w:t>
@@ -1280,16 +1281,16 @@
               <w:rPr>
                 <w:rFonts w:ascii="Roboto" w:cs="Roboto" w:eastAsia="Roboto" w:hAnsi="Roboto"/>
                 <w:b w:val="1"/>
-                <w:sz w:val="20"/>
-                <w:szCs w:val="20"/>
-              </w:rPr>
-            </w:pPr>
-            <w:r>
-              <w:rPr>
-                <w:rFonts w:ascii="Roboto" w:cs="Roboto" w:eastAsia="Roboto" w:hAnsi="Roboto"/>
-                <w:b w:val="1"/>
-                <w:sz w:val="20"/>
-                <w:szCs w:val="20"/>
+                <w:sz w:val="18"/>
+                <w:szCs w:val="18"/>
+              </w:rPr>
+            </w:pPr>
+            <w:r>
+              <w:rPr>
+                <w:rFonts w:ascii="Roboto" w:cs="Roboto" w:eastAsia="Roboto" w:hAnsi="Roboto"/>
+                <w:b w:val="1"/>
+                <w:sz w:val="18"/>
+                <w:szCs w:val="18"/>
                 <w:rtl w:val="0"/>
               </w:rPr>
               <w:t xml:space="preserve">{{end_total}}EUR</w:t>
@@ -1308,8 +1309,8 @@
         <w:rPr>
           <w:rFonts w:ascii="Roboto" w:cs="Roboto" w:eastAsia="Roboto" w:hAnsi="Roboto"/>
           <w:b w:val="1"/>
-          <w:sz w:val="20"/>
-          <w:szCs w:val="20"/>
+          <w:sz w:val="18"/>
+          <w:szCs w:val="18"/>
         </w:rPr>
       </w:pPr>
       <w:r>
@@ -1325,8 +1326,8 @@
         <w:rPr>
           <w:rFonts w:ascii="Roboto" w:cs="Roboto" w:eastAsia="Roboto" w:hAnsi="Roboto"/>
           <w:b w:val="1"/>
-          <w:sz w:val="20"/>
-          <w:szCs w:val="20"/>
+          <w:sz w:val="18"/>
+          <w:szCs w:val="18"/>
         </w:rPr>
       </w:pPr>
       <w:r>
@@ -1342,16 +1343,16 @@
         <w:rPr>
           <w:rFonts w:ascii="Roboto" w:cs="Roboto" w:eastAsia="Roboto" w:hAnsi="Roboto"/>
           <w:b w:val="1"/>
-          <w:sz w:val="20"/>
-          <w:szCs w:val="20"/>
+          <w:sz w:val="18"/>
+          <w:szCs w:val="18"/>
         </w:rPr>
       </w:pPr>
       <w:r>
         <w:rPr>
           <w:rFonts w:ascii="Roboto" w:cs="Roboto" w:eastAsia="Roboto" w:hAnsi="Roboto"/>
           <w:b w:val="1"/>
-          <w:sz w:val="20"/>
-          <w:szCs w:val="20"/>
+          <w:sz w:val="18"/>
+          <w:szCs w:val="18"/>
           <w:rtl w:val="0"/>
         </w:rPr>
         <w:t xml:space="preserve">VIELEN DANK FUER IHRE BESUCH!</w:t>
@@ -1364,16 +1365,16 @@
         <w:rPr>
           <w:rFonts w:ascii="Roboto" w:cs="Roboto" w:eastAsia="Roboto" w:hAnsi="Roboto"/>
           <w:b w:val="1"/>
-          <w:sz w:val="20"/>
-          <w:szCs w:val="20"/>
+          <w:sz w:val="18"/>
+          <w:szCs w:val="18"/>
         </w:rPr>
       </w:pPr>
       <w:r>
         <w:rPr>
           <w:rFonts w:ascii="Roboto" w:cs="Roboto" w:eastAsia="Roboto" w:hAnsi="Roboto"/>
           <w:b w:val="1"/>
-          <w:sz w:val="20"/>
-          <w:szCs w:val="20"/>
+          <w:sz w:val="18"/>
+          <w:szCs w:val="18"/>
           <w:rtl w:val="0"/>
         </w:rPr>
         <w:t xml:space="preserve">THANKS FOR YOUR VISIT!</w:t>
@@ -2176,7 +2177,7 @@
 
 <file path=customXML/item1.xml><?xml version="1.0" encoding="utf-8"?>
 <go:gDocsCustomXmlDataStorage xmlns:go="http://customooxmlschemas.google.com/" xmlns:r="http://schemas.openxmlformats.org/officeDocument/2006/relationships">
-  <go:docsCustomData xmlns:go="http://customooxmlschemas.google.com/" roundtripDataSignature="AMtx7mhRlhoeFQqavaZeP5SyYmUfrPsRTA==">AMUW2mX2rTZ8shKE/cxMHzfdlCEBmPQ/RA8CJK7QvFSBM3YBA5uIQ7FQtbbKMaEFKCn/P8UpwEZpiGxWQfermUErswOHHzPy2avFPlvGiME/QoWi8JXCRaU=</go:docsCustomData>
+  <go:docsCustomData xmlns:go="http://customooxmlschemas.google.com/" roundtripDataSignature="AMtx7mhRlhoeFQqavaZeP5SyYmUfrPsRTA==">AMUW2mUDraJ0HtmRr3J6HaQ3k+hxUIvpBzBwovrY0EpxFljmW5hxyi5ar8TCtti0CB8b2jCQRSUrFPJ0mrftmxZSMZR0tNRRGZE0PI+dUkH/Yup5XmJi6K0=</go:docsCustomData>
 </go:gDocsCustomXmlDataStorage>
 </file>
 

</xml_diff>